<commit_message>
latest update with manuscript draft v1
</commit_message>
<xml_diff>
--- a/cnn_seg_results_v5.docx
+++ b/cnn_seg_results_v5.docx
@@ -2199,7 +2199,13 @@
         <w:t xml:space="preserve">Table 2. </w:t>
       </w:r>
       <w:r>
-        <w:t>Burrow-scale test validation results</w:t>
+        <w:t>Independent b</w:t>
+      </w:r>
+      <w:r>
+        <w:t>urrow-scale test validation results</w:t>
+      </w:r>
+      <w:r>
+        <w:t xml:space="preserve"> for </w:t>
       </w:r>
     </w:p>
     <w:tbl>
@@ -7445,6 +7451,7 @@
         </w:rPr>
         <w:t xml:space="preserve">Fig. 3. </w:t>
       </w:r>
+      <w:bookmarkStart w:id="4" w:name="_GoBack"/>
       <w:r>
         <w:t>Correlation between predicted and observed burrow counts at the scale of individual testing tiles (30 x 30 m). ‘</w:t>
       </w:r>
@@ -7474,6 +7481,7 @@
       <w:r>
         <w:t>.</w:t>
       </w:r>
+      <w:bookmarkEnd w:id="4"/>
     </w:p>
     <w:p/>
     <w:p>
@@ -7483,8 +7491,8 @@
         </w:rPr>
         <w:lastRenderedPageBreak/>
         <w:drawing>
-          <wp:inline distT="0" distB="0" distL="0" distR="0" wp14:anchorId="3F2F731F" wp14:editId="31719DC8">
-            <wp:extent cx="5363696" cy="3463826"/>
+          <wp:inline distT="0" distB="0" distL="0" distR="0" wp14:anchorId="3F2F731F" wp14:editId="4DF180AC">
+            <wp:extent cx="5363696" cy="3463825"/>
             <wp:effectExtent l="0" t="0" r="8890" b="3810"/>
             <wp:docPr id="4" name="Picture 4"/>
             <wp:cNvGraphicFramePr>
@@ -7512,7 +7520,7 @@
                   <pic:spPr>
                     <a:xfrm>
                       <a:off x="0" y="0"/>
-                      <a:ext cx="5363696" cy="3463826"/>
+                      <a:ext cx="5363696" cy="3463825"/>
                     </a:xfrm>
                     <a:prstGeom prst="rect">
                       <a:avLst/>
@@ -7531,7 +7539,7 @@
           <w:b/>
         </w:rPr>
       </w:pPr>
-      <w:commentRangeStart w:id="4"/>
+      <w:commentRangeStart w:id="5"/>
       <w:r>
         <w:rPr>
           <w:b/>
@@ -7579,12 +7587,12 @@
           </wp:inline>
         </w:drawing>
       </w:r>
-      <w:commentRangeEnd w:id="4"/>
+      <w:commentRangeEnd w:id="5"/>
       <w:r>
         <w:rPr>
           <w:rStyle w:val="CommentReference"/>
         </w:rPr>
-        <w:commentReference w:id="4"/>
+        <w:commentReference w:id="5"/>
       </w:r>
     </w:p>
     <w:p>
@@ -7599,8 +7607,6 @@
         </w:rPr>
         <w:t>Fig. 4</w:t>
       </w:r>
-      <w:bookmarkStart w:id="5" w:name="_GoBack"/>
-      <w:bookmarkEnd w:id="5"/>
     </w:p>
     <w:p>
       <w:pPr>
@@ -7937,7 +7943,7 @@
       </w:r>
     </w:p>
   </w:comment>
-  <w:comment w:id="4" w:author="Microsoft account" w:date="2022-10-03T14:17:00Z" w:initials="Ma">
+  <w:comment w:id="5" w:author="Microsoft account" w:date="2022-10-03T14:17:00Z" w:initials="Ma">
     <w:p>
       <w:pPr>
         <w:pStyle w:val="CommentText"/>

</xml_diff>